<commit_message>
1.2 Release Candidate 1
</commit_message>
<xml_diff>
--- a/docs/LuaLinq.docx
+++ b/docs/LuaLinq.docx
@@ -9,7 +9,7 @@
           <w:lang w:val="en-US"/>
         </w:rPr>
       </w:pPr>
-      <w:bookmarkStart w:id="0" w:name="_Toc341820755"/>
+      <w:bookmarkStart w:id="0" w:name="_Toc342508206"/>
       <w:r>
         <w:rPr>
           <w:lang w:val="en-US"/>
@@ -40,13 +40,13 @@
         </w:rPr>
         <w:t xml:space="preserve"> – 1.</w:t>
       </w:r>
+      <w:r>
+        <w:rPr>
+          <w:lang w:val="en-US"/>
+        </w:rPr>
+        <w:t>2</w:t>
+      </w:r>
       <w:bookmarkEnd w:id="0"/>
-      <w:r>
-        <w:rPr>
-          <w:lang w:val="en-US"/>
-        </w:rPr>
-        <w:t>2</w:t>
-      </w:r>
     </w:p>
     <w:p>
       <w:pPr>
@@ -187,14 +187,14 @@
         </w:rPr>
         <w:fldChar w:fldCharType="separate"/>
       </w:r>
-      <w:hyperlink w:anchor="_Toc341820755" w:history="1">
+      <w:hyperlink w:anchor="_Toc342508206" w:history="1">
         <w:r>
           <w:rPr>
             <w:rStyle w:val="Hyperlink"/>
             <w:noProof/>
             <w:lang w:val="en-US"/>
           </w:rPr>
-          <w:t>LuaLinq Documentation – 1.0</w:t>
+          <w:t>LuaLinq Documentation – 1.2</w:t>
         </w:r>
         <w:r>
           <w:rPr>
@@ -215,7 +215,7 @@
             <w:noProof/>
             <w:webHidden/>
           </w:rPr>
-          <w:instrText xml:space="preserve"> PAGEREF _Toc341820755 \h </w:instrText>
+          <w:instrText xml:space="preserve"> PAGEREF _Toc342508206 \h </w:instrText>
         </w:r>
         <w:r>
           <w:rPr>
@@ -258,7 +258,7 @@
           <w:lang w:eastAsia="it-IT"/>
         </w:rPr>
       </w:pPr>
-      <w:hyperlink w:anchor="_Toc341820756" w:history="1">
+      <w:hyperlink w:anchor="_Toc342508207" w:history="1">
         <w:r>
           <w:rPr>
             <w:rStyle w:val="Hyperlink"/>
@@ -286,7 +286,7 @@
             <w:noProof/>
             <w:webHidden/>
           </w:rPr>
-          <w:instrText xml:space="preserve"> PAGEREF _Toc341820756 \h </w:instrText>
+          <w:instrText xml:space="preserve"> PAGEREF _Toc342508207 \h </w:instrText>
         </w:r>
         <w:r>
           <w:rPr>
@@ -329,7 +329,7 @@
           <w:lang w:eastAsia="it-IT"/>
         </w:rPr>
       </w:pPr>
-      <w:hyperlink w:anchor="_Toc341820757" w:history="1">
+      <w:hyperlink w:anchor="_Toc342508208" w:history="1">
         <w:r>
           <w:rPr>
             <w:rStyle w:val="Hyperlink"/>
@@ -357,7 +357,7 @@
             <w:noProof/>
             <w:webHidden/>
           </w:rPr>
-          <w:instrText xml:space="preserve"> PAGEREF _Toc341820757 \h </w:instrText>
+          <w:instrText xml:space="preserve"> PAGEREF _Toc342508208 \h </w:instrText>
         </w:r>
         <w:r>
           <w:rPr>
@@ -400,7 +400,7 @@
           <w:lang w:eastAsia="it-IT"/>
         </w:rPr>
       </w:pPr>
-      <w:hyperlink w:anchor="_Toc341820758" w:history="1">
+      <w:hyperlink w:anchor="_Toc342508209" w:history="1">
         <w:r>
           <w:rPr>
             <w:rStyle w:val="Hyperlink"/>
@@ -428,7 +428,7 @@
             <w:noProof/>
             <w:webHidden/>
           </w:rPr>
-          <w:instrText xml:space="preserve"> PAGEREF _Toc341820758 \h </w:instrText>
+          <w:instrText xml:space="preserve"> PAGEREF _Toc342508209 \h </w:instrText>
         </w:r>
         <w:r>
           <w:rPr>
@@ -471,7 +471,7 @@
           <w:lang w:eastAsia="it-IT"/>
         </w:rPr>
       </w:pPr>
-      <w:hyperlink w:anchor="_Toc341820759" w:history="1">
+      <w:hyperlink w:anchor="_Toc342508210" w:history="1">
         <w:r>
           <w:rPr>
             <w:rStyle w:val="Hyperlink"/>
@@ -499,7 +499,7 @@
             <w:noProof/>
             <w:webHidden/>
           </w:rPr>
-          <w:instrText xml:space="preserve"> PAGEREF _Toc341820759 \h </w:instrText>
+          <w:instrText xml:space="preserve"> PAGEREF _Toc342508210 \h </w:instrText>
         </w:r>
         <w:r>
           <w:rPr>
@@ -542,7 +542,7 @@
           <w:lang w:eastAsia="it-IT"/>
         </w:rPr>
       </w:pPr>
-      <w:hyperlink w:anchor="_Toc341820760" w:history="1">
+      <w:hyperlink w:anchor="_Toc342508211" w:history="1">
         <w:r>
           <w:rPr>
             <w:rStyle w:val="Hyperlink"/>
@@ -570,7 +570,7 @@
             <w:noProof/>
             <w:webHidden/>
           </w:rPr>
-          <w:instrText xml:space="preserve"> PAGEREF _Toc341820760 \h </w:instrText>
+          <w:instrText xml:space="preserve"> PAGEREF _Toc342508211 \h </w:instrText>
         </w:r>
         <w:r>
           <w:rPr>
@@ -613,7 +613,7 @@
           <w:lang w:eastAsia="it-IT"/>
         </w:rPr>
       </w:pPr>
-      <w:hyperlink w:anchor="_Toc341820761" w:history="1">
+      <w:hyperlink w:anchor="_Toc342508212" w:history="1">
         <w:r>
           <w:rPr>
             <w:rStyle w:val="Hyperlink"/>
@@ -641,7 +641,7 @@
             <w:noProof/>
             <w:webHidden/>
           </w:rPr>
-          <w:instrText xml:space="preserve"> PAGEREF _Toc341820761 \h </w:instrText>
+          <w:instrText xml:space="preserve"> PAGEREF _Toc342508212 \h </w:instrText>
         </w:r>
         <w:r>
           <w:rPr>
@@ -684,7 +684,7 @@
           <w:lang w:eastAsia="it-IT"/>
         </w:rPr>
       </w:pPr>
-      <w:hyperlink w:anchor="_Toc341820762" w:history="1">
+      <w:hyperlink w:anchor="_Toc342508213" w:history="1">
         <w:r>
           <w:rPr>
             <w:rStyle w:val="Hyperlink"/>
@@ -712,7 +712,7 @@
             <w:noProof/>
             <w:webHidden/>
           </w:rPr>
-          <w:instrText xml:space="preserve"> PAGEREF _Toc341820762 \h </w:instrText>
+          <w:instrText xml:space="preserve"> PAGEREF _Toc342508213 \h </w:instrText>
         </w:r>
         <w:r>
           <w:rPr>
@@ -755,7 +755,7 @@
           <w:lang w:eastAsia="it-IT"/>
         </w:rPr>
       </w:pPr>
-      <w:hyperlink w:anchor="_Toc341820763" w:history="1">
+      <w:hyperlink w:anchor="_Toc342508214" w:history="1">
         <w:r>
           <w:rPr>
             <w:rStyle w:val="Hyperlink"/>
@@ -783,7 +783,7 @@
             <w:noProof/>
             <w:webHidden/>
           </w:rPr>
-          <w:instrText xml:space="preserve"> PAGEREF _Toc341820763 \h </w:instrText>
+          <w:instrText xml:space="preserve"> PAGEREF _Toc342508214 \h </w:instrText>
         </w:r>
         <w:r>
           <w:rPr>
@@ -826,14 +826,30 @@
           <w:lang w:eastAsia="it-IT"/>
         </w:rPr>
       </w:pPr>
-      <w:hyperlink w:anchor="_Toc341820764" w:history="1">
+      <w:hyperlink w:anchor="_Toc342508215" w:history="1">
         <w:r>
           <w:rPr>
             <w:rStyle w:val="Hyperlink"/>
             <w:noProof/>
             <w:lang w:val="en-US"/>
           </w:rPr>
-          <w:t>Filtering Methods – where, whereIndex, take, skip</w:t>
+          <w:t>Filtering Methods – whe</w:t>
+        </w:r>
+        <w:r>
+          <w:rPr>
+            <w:rStyle w:val="Hyperlink"/>
+            <w:noProof/>
+            <w:lang w:val="en-US"/>
+          </w:rPr>
+          <w:t>r</w:t>
+        </w:r>
+        <w:r>
+          <w:rPr>
+            <w:rStyle w:val="Hyperlink"/>
+            <w:noProof/>
+            <w:lang w:val="en-US"/>
+          </w:rPr>
+          <w:t>e, whereIndex, take, skip</w:t>
         </w:r>
         <w:r>
           <w:rPr>
@@ -854,7 +870,7 @@
             <w:noProof/>
             <w:webHidden/>
           </w:rPr>
-          <w:instrText xml:space="preserve"> PAGEREF _Toc341820764 \h </w:instrText>
+          <w:instrText xml:space="preserve"> PAGEREF _Toc342508215 \h </w:instrText>
         </w:r>
         <w:r>
           <w:rPr>
@@ -874,7 +890,7 @@
             <w:noProof/>
             <w:webHidden/>
           </w:rPr>
-          <w:t>5</w:t>
+          <w:t>6</w:t>
         </w:r>
         <w:r>
           <w:rPr>
@@ -897,7 +913,7 @@
           <w:lang w:eastAsia="it-IT"/>
         </w:rPr>
       </w:pPr>
-      <w:hyperlink w:anchor="_Toc341820765" w:history="1">
+      <w:hyperlink w:anchor="_Toc342508216" w:history="1">
         <w:r>
           <w:rPr>
             <w:rStyle w:val="Hyperlink"/>
@@ -925,7 +941,7 @@
             <w:noProof/>
             <w:webHidden/>
           </w:rPr>
-          <w:instrText xml:space="preserve"> PAGEREF _Toc341820765 \h </w:instrText>
+          <w:instrText xml:space="preserve"> PAGEREF _Toc342508216 \h </w:instrText>
         </w:r>
         <w:r>
           <w:rPr>
@@ -945,7 +961,7 @@
             <w:noProof/>
             <w:webHidden/>
           </w:rPr>
-          <w:t>6</w:t>
+          <w:t>7</w:t>
         </w:r>
         <w:r>
           <w:rPr>
@@ -968,7 +984,7 @@
           <w:lang w:eastAsia="it-IT"/>
         </w:rPr>
       </w:pPr>
-      <w:hyperlink w:anchor="_Toc341820766" w:history="1">
+      <w:hyperlink w:anchor="_Toc342508217" w:history="1">
         <w:r>
           <w:rPr>
             <w:rStyle w:val="Hyperlink"/>
@@ -996,7 +1012,7 @@
             <w:noProof/>
             <w:webHidden/>
           </w:rPr>
-          <w:instrText xml:space="preserve"> PAGEREF _Toc341820766 \h </w:instrText>
+          <w:instrText xml:space="preserve"> PAGEREF _Toc342508217 \h </w:instrText>
         </w:r>
         <w:r>
           <w:rPr>
@@ -1016,7 +1032,7 @@
             <w:noProof/>
             <w:webHidden/>
           </w:rPr>
-          <w:t>6</w:t>
+          <w:t>7</w:t>
         </w:r>
         <w:r>
           <w:rPr>
@@ -1039,7 +1055,7 @@
           <w:lang w:eastAsia="it-IT"/>
         </w:rPr>
       </w:pPr>
-      <w:hyperlink w:anchor="_Toc341820767" w:history="1">
+      <w:hyperlink w:anchor="_Toc342508218" w:history="1">
         <w:r>
           <w:rPr>
             <w:rStyle w:val="Hyperlink"/>
@@ -1067,7 +1083,7 @@
             <w:noProof/>
             <w:webHidden/>
           </w:rPr>
-          <w:instrText xml:space="preserve"> PAGEREF _Toc341820767 \h </w:instrText>
+          <w:instrText xml:space="preserve"> PAGEREF _Toc342508218 \h </w:instrText>
         </w:r>
         <w:r>
           <w:rPr>
@@ -1110,7 +1126,7 @@
           <w:lang w:eastAsia="it-IT"/>
         </w:rPr>
       </w:pPr>
-      <w:hyperlink w:anchor="_Toc341820768" w:history="1">
+      <w:hyperlink w:anchor="_Toc342508219" w:history="1">
         <w:r>
           <w:rPr>
             <w:rStyle w:val="Hyperlink"/>
@@ -1138,7 +1154,7 @@
             <w:noProof/>
             <w:webHidden/>
           </w:rPr>
-          <w:instrText xml:space="preserve"> PAGEREF _Toc341820768 \h </w:instrText>
+          <w:instrText xml:space="preserve"> PAGEREF _Toc342508219 \h </w:instrText>
         </w:r>
         <w:r>
           <w:rPr>
@@ -1181,7 +1197,7 @@
           <w:lang w:eastAsia="it-IT"/>
         </w:rPr>
       </w:pPr>
-      <w:hyperlink w:anchor="_Toc341820769" w:history="1">
+      <w:hyperlink w:anchor="_Toc342508220" w:history="1">
         <w:r>
           <w:rPr>
             <w:rStyle w:val="Hyperlink"/>
@@ -1209,7 +1225,7 @@
             <w:noProof/>
             <w:webHidden/>
           </w:rPr>
-          <w:instrText xml:space="preserve"> PAGEREF _Toc341820769 \h </w:instrText>
+          <w:instrText xml:space="preserve"> PAGEREF _Toc342508220 \h </w:instrText>
         </w:r>
         <w:r>
           <w:rPr>
@@ -1252,7 +1268,7 @@
           <w:lang w:eastAsia="it-IT"/>
         </w:rPr>
       </w:pPr>
-      <w:hyperlink w:anchor="_Toc341820770" w:history="1">
+      <w:hyperlink w:anchor="_Toc342508221" w:history="1">
         <w:r>
           <w:rPr>
             <w:rStyle w:val="Hyperlink"/>
@@ -1280,7 +1296,7 @@
             <w:noProof/>
             <w:webHidden/>
           </w:rPr>
-          <w:instrText xml:space="preserve"> PAGEREF _Toc341820770 \h </w:instrText>
+          <w:instrText xml:space="preserve"> PAGEREF _Toc342508221 \h </w:instrText>
         </w:r>
         <w:r>
           <w:rPr>
@@ -1323,7 +1339,7 @@
           <w:lang w:eastAsia="it-IT"/>
         </w:rPr>
       </w:pPr>
-      <w:hyperlink w:anchor="_Toc341820771" w:history="1">
+      <w:hyperlink w:anchor="_Toc342508222" w:history="1">
         <w:r>
           <w:rPr>
             <w:rStyle w:val="Hyperlink"/>
@@ -1351,7 +1367,7 @@
             <w:noProof/>
             <w:webHidden/>
           </w:rPr>
-          <w:instrText xml:space="preserve"> PAGEREF _Toc341820771 \h </w:instrText>
+          <w:instrText xml:space="preserve"> PAGEREF _Toc342508222 \h </w:instrText>
         </w:r>
         <w:r>
           <w:rPr>
@@ -1394,7 +1410,7 @@
           <w:lang w:eastAsia="it-IT"/>
         </w:rPr>
       </w:pPr>
-      <w:hyperlink w:anchor="_Toc341820772" w:history="1">
+      <w:hyperlink w:anchor="_Toc342508223" w:history="1">
         <w:r>
           <w:rPr>
             <w:rStyle w:val="Hyperlink"/>
@@ -1422,7 +1438,7 @@
             <w:noProof/>
             <w:webHidden/>
           </w:rPr>
-          <w:instrText xml:space="preserve"> PAGEREF _Toc341820772 \h </w:instrText>
+          <w:instrText xml:space="preserve"> PAGEREF _Toc342508223 \h </w:instrText>
         </w:r>
         <w:r>
           <w:rPr>
@@ -1465,7 +1481,7 @@
           <w:lang w:eastAsia="it-IT"/>
         </w:rPr>
       </w:pPr>
-      <w:hyperlink w:anchor="_Toc341820773" w:history="1">
+      <w:hyperlink w:anchor="_Toc342508224" w:history="1">
         <w:r>
           <w:rPr>
             <w:rStyle w:val="Hyperlink"/>
@@ -1493,7 +1509,7 @@
             <w:noProof/>
             <w:webHidden/>
           </w:rPr>
-          <w:instrText xml:space="preserve"> PAGEREF _Toc341820773 \h </w:instrText>
+          <w:instrText xml:space="preserve"> PAGEREF _Toc342508224 \h </w:instrText>
         </w:r>
         <w:r>
           <w:rPr>
@@ -1536,7 +1552,7 @@
           <w:lang w:eastAsia="it-IT"/>
         </w:rPr>
       </w:pPr>
-      <w:hyperlink w:anchor="_Toc341820774" w:history="1">
+      <w:hyperlink w:anchor="_Toc342508225" w:history="1">
         <w:r>
           <w:rPr>
             <w:rStyle w:val="Hyperlink"/>
@@ -1564,7 +1580,7 @@
             <w:noProof/>
             <w:webHidden/>
           </w:rPr>
-          <w:instrText xml:space="preserve"> PAGEREF _Toc341820774 \h </w:instrText>
+          <w:instrText xml:space="preserve"> PAGEREF _Toc342508225 \h </w:instrText>
         </w:r>
         <w:r>
           <w:rPr>
@@ -1626,7 +1642,7 @@
           <w:lang w:val="en-US"/>
         </w:rPr>
       </w:pPr>
-      <w:bookmarkStart w:id="1" w:name="_Toc341820756"/>
+      <w:bookmarkStart w:id="1" w:name="_Toc342508207"/>
       <w:r>
         <w:rPr>
           <w:lang w:val="en-US"/>
@@ -2054,7 +2070,7 @@
           <w:lang w:val="en-US"/>
         </w:rPr>
       </w:pPr>
-      <w:bookmarkStart w:id="2" w:name="_Toc341820757"/>
+      <w:bookmarkStart w:id="2" w:name="_Toc342508208"/>
       <w:r>
         <w:rPr>
           <w:lang w:val="en-US"/>
@@ -2279,7 +2295,7 @@
           <w:lang w:val="en-US"/>
         </w:rPr>
       </w:pPr>
-      <w:bookmarkStart w:id="3" w:name="_Toc341820758"/>
+      <w:bookmarkStart w:id="3" w:name="_Toc342508209"/>
       <w:r>
         <w:rPr>
           <w:lang w:val="en-US"/>
@@ -2387,7 +2403,7 @@
           <w:lang w:val="en-US"/>
         </w:rPr>
       </w:pPr>
-      <w:bookmarkStart w:id="4" w:name="_Toc341820759"/>
+      <w:bookmarkStart w:id="4" w:name="_Toc342508210"/>
       <w:r>
         <w:rPr>
           <w:lang w:val="en-US"/>
@@ -2712,7 +2728,7 @@
           <w:lang w:val="en-US"/>
         </w:rPr>
       </w:pPr>
-      <w:bookmarkStart w:id="5" w:name="_Toc341820760"/>
+      <w:bookmarkStart w:id="5" w:name="_Toc342508211"/>
       <w:r>
         <w:rPr>
           <w:lang w:val="en-US"/>
@@ -2911,7 +2927,7 @@
           <w:lang w:val="en-US"/>
         </w:rPr>
       </w:pPr>
-      <w:bookmarkStart w:id="6" w:name="_Toc341820761"/>
+      <w:bookmarkStart w:id="6" w:name="_Toc342508212"/>
       <w:r>
         <w:rPr>
           <w:lang w:val="en-US"/>
@@ -3110,7 +3126,7 @@
           <w:lang w:val="en-US"/>
         </w:rPr>
       </w:pPr>
-      <w:bookmarkStart w:id="7" w:name="_Toc341820762"/>
+      <w:bookmarkStart w:id="7" w:name="_Toc342508213"/>
       <w:r>
         <w:rPr>
           <w:lang w:val="en-US"/>
@@ -3362,7 +3378,7 @@
           <w:lang w:val="en-US"/>
         </w:rPr>
       </w:pPr>
-      <w:bookmarkStart w:id="8" w:name="_Toc341820763"/>
+      <w:bookmarkStart w:id="8" w:name="_Toc342508214"/>
       <w:r>
         <w:rPr>
           <w:lang w:val="en-US"/>
@@ -3876,13 +3892,7 @@
         <w:rPr>
           <w:lang w:val="en-US"/>
         </w:rPr>
-        <w:t xml:space="preserve"> </w:t>
-      </w:r>
-      <w:r>
-        <w:rPr>
-          <w:lang w:val="en-US"/>
-        </w:rPr>
-        <w:t xml:space="preserve">There is no alternate syntax for </w:t>
+        <w:t xml:space="preserve"> There is no alternate syntax for </w:t>
       </w:r>
       <w:proofErr w:type="spellStart"/>
       <w:r>
@@ -4104,7 +4114,7 @@
           <w:lang w:val="en-US"/>
         </w:rPr>
       </w:pPr>
-      <w:bookmarkStart w:id="9" w:name="_Toc341820764"/>
+      <w:bookmarkStart w:id="9" w:name="_Toc342508215"/>
       <w:r>
         <w:rPr>
           <w:lang w:val="en-US"/>
@@ -4926,7 +4936,7 @@
           <w:lang w:val="en-US"/>
         </w:rPr>
       </w:pPr>
-      <w:bookmarkStart w:id="10" w:name="_Toc341820765"/>
+      <w:bookmarkStart w:id="10" w:name="_Toc342508216"/>
       <w:r>
         <w:rPr>
           <w:lang w:val="en-US"/>
@@ -5070,54 +5080,54 @@
         <w:rPr>
           <w:lang w:val="en-US"/>
         </w:rPr>
-        <w:t xml:space="preserve"> as a parameter and return a new collection whose element are the set union, difference and intersect</w:t>
+        <w:t xml:space="preserve"> as a parameter and return a new collection whose element are the set union, difference and intersection respectively.</w:t>
+      </w:r>
+      <w:r>
+        <w:rPr>
+          <w:lang w:val="en-US"/>
+        </w:rPr>
+        <w:t xml:space="preserve"> If the argument passed is not another </w:t>
+      </w:r>
+      <w:proofErr w:type="spellStart"/>
+      <w:r>
+        <w:rPr>
+          <w:lang w:val="en-US"/>
+        </w:rPr>
+        <w:t>LuaLinq</w:t>
+      </w:r>
+      <w:proofErr w:type="spellEnd"/>
+      <w:r>
+        <w:rPr>
+          <w:lang w:val="en-US"/>
+        </w:rPr>
+        <w:t xml:space="preserve"> structure, </w:t>
+      </w:r>
+      <w:r>
+        <w:rPr>
+          <w:i/>
+          <w:lang w:val="en-US"/>
+        </w:rPr>
+        <w:t>from</w:t>
+      </w:r>
+      <w:r>
+        <w:rPr>
+          <w:lang w:val="en-US"/>
+        </w:rPr>
+        <w:t xml:space="preserve"> is </w:t>
       </w:r>
       <w:bookmarkStart w:id="11" w:name="_GoBack"/>
+      <w:r>
+        <w:rPr>
+          <w:lang w:val="en-US"/>
+        </w:rPr>
+        <w:t>automatically called</w:t>
+      </w:r>
       <w:bookmarkEnd w:id="11"/>
       <w:r>
         <w:rPr>
           <w:lang w:val="en-US"/>
         </w:rPr>
-        <w:t>ion respectively.</w:t>
-      </w:r>
-      <w:r>
-        <w:rPr>
-          <w:lang w:val="en-US"/>
-        </w:rPr>
-        <w:t xml:space="preserve"> </w:t>
-      </w:r>
-      <w:r>
-        <w:rPr>
-          <w:lang w:val="en-US"/>
-        </w:rPr>
-        <w:t xml:space="preserve">If the argument passed is not another </w:t>
-      </w:r>
-      <w:proofErr w:type="spellStart"/>
-      <w:r>
-        <w:rPr>
-          <w:lang w:val="en-US"/>
-        </w:rPr>
-        <w:t>LuaLinq</w:t>
-      </w:r>
-      <w:proofErr w:type="spellEnd"/>
-      <w:r>
-        <w:rPr>
-          <w:lang w:val="en-US"/>
-        </w:rPr>
-        <w:t xml:space="preserve"> structure, </w:t>
-      </w:r>
-      <w:r>
-        <w:rPr>
-          <w:i/>
-          <w:lang w:val="en-US"/>
-        </w:rPr>
-        <w:t>from</w:t>
-      </w:r>
-      <w:r>
-        <w:rPr>
-          <w:lang w:val="en-US"/>
-        </w:rPr>
-        <w:t xml:space="preserve"> is automatically called.</w:t>
+        <w:t>.</w:t>
       </w:r>
     </w:p>
     <w:p>
@@ -5134,7 +5144,7 @@
           <w:lang w:val="en-US"/>
         </w:rPr>
       </w:pPr>
-      <w:bookmarkStart w:id="12" w:name="_Toc341820766"/>
+      <w:bookmarkStart w:id="12" w:name="_Toc342508217"/>
       <w:r>
         <w:rPr>
           <w:lang w:val="en-US"/>
@@ -5553,7 +5563,7 @@
           <w:lang w:val="en-US"/>
         </w:rPr>
       </w:pPr>
-      <w:bookmarkStart w:id="13" w:name="_Toc341820767"/>
+      <w:bookmarkStart w:id="13" w:name="_Toc342508218"/>
       <w:r>
         <w:rPr>
           <w:lang w:val="en-US"/>
@@ -5892,7 +5902,7 @@
           <w:lang w:val="en-US"/>
         </w:rPr>
       </w:pPr>
-      <w:bookmarkStart w:id="14" w:name="_Toc341820768"/>
+      <w:bookmarkStart w:id="14" w:name="_Toc342508219"/>
       <w:r>
         <w:rPr>
           <w:lang w:val="en-US"/>
@@ -6085,7 +6095,7 @@
           <w:lang w:val="en-US"/>
         </w:rPr>
       </w:pPr>
-      <w:bookmarkStart w:id="15" w:name="_Toc341820769"/>
+      <w:bookmarkStart w:id="15" w:name="_Toc342508220"/>
       <w:r>
         <w:rPr>
           <w:lang w:val="en-US"/>
@@ -6587,7 +6597,7 @@
           <w:lang w:val="en-US"/>
         </w:rPr>
       </w:pPr>
-      <w:bookmarkStart w:id="16" w:name="_Toc341820770"/>
+      <w:bookmarkStart w:id="16" w:name="_Toc342508221"/>
       <w:r>
         <w:rPr>
           <w:lang w:val="en-US"/>
@@ -6803,7 +6813,7 @@
           <w:lang w:val="en-US"/>
         </w:rPr>
       </w:pPr>
-      <w:bookmarkStart w:id="17" w:name="_Toc341820771"/>
+      <w:bookmarkStart w:id="17" w:name="_Toc342508222"/>
       <w:r>
         <w:rPr>
           <w:lang w:val="en-US"/>
@@ -7345,7 +7355,7 @@
           <w:lang w:val="en-US"/>
         </w:rPr>
       </w:pPr>
-      <w:bookmarkStart w:id="18" w:name="_Toc341820772"/>
+      <w:bookmarkStart w:id="18" w:name="_Toc342508223"/>
       <w:r>
         <w:rPr>
           <w:lang w:val="en-US"/>
@@ -8037,7 +8047,7 @@
           <w:lang w:val="en-US"/>
         </w:rPr>
       </w:pPr>
-      <w:bookmarkStart w:id="19" w:name="_Toc341820773"/>
+      <w:bookmarkStart w:id="19" w:name="_Toc342508224"/>
       <w:r>
         <w:rPr>
           <w:lang w:val="en-US"/>
@@ -8196,7 +8206,7 @@
           <w:lang w:val="en-US"/>
         </w:rPr>
       </w:pPr>
-      <w:bookmarkStart w:id="20" w:name="_Toc341820774"/>
+      <w:bookmarkStart w:id="20" w:name="_Toc342508225"/>
       <w:r>
         <w:rPr>
           <w:lang w:val="en-US"/>

</xml_diff>